<commit_message>
new Task_1_(bugs).docx file + new md file
</commit_message>
<xml_diff>
--- a/Task_1_(bugs).docx
+++ b/Task_1_(bugs).docx
@@ -9,17 +9,93 @@
           <w:b/>
           <w:sz w:val="28"/>
           <w:szCs w:val="28"/>
-        </w:rPr>
-      </w:pPr>
+          <w:lang w:val="en-US"/>
+        </w:rPr>
+      </w:pPr>
+      <w:proofErr w:type="spellStart"/>
       <w:r>
         <w:rPr>
           <w:rFonts w:ascii="Times New Roman" w:hAnsi="Times New Roman" w:cs="Times New Roman"/>
           <w:b/>
           <w:sz w:val="28"/>
           <w:szCs w:val="28"/>
-        </w:rPr>
-        <w:t>Баг 1:</w:t>
-      </w:r>
+          <w:lang w:val="en-US"/>
+        </w:rPr>
+        <w:t>Баг</w:t>
+      </w:r>
+      <w:proofErr w:type="spellEnd"/>
+      <w:r>
+        <w:rPr>
+          <w:rFonts w:ascii="Times New Roman" w:hAnsi="Times New Roman" w:cs="Times New Roman"/>
+          <w:b/>
+          <w:sz w:val="28"/>
+          <w:szCs w:val="28"/>
+          <w:lang w:val="en-US"/>
+        </w:rPr>
+        <w:t xml:space="preserve"> - </w:t>
+      </w:r>
+      <w:proofErr w:type="spellStart"/>
+      <w:r>
+        <w:rPr>
+          <w:rFonts w:ascii="Times New Roman" w:hAnsi="Times New Roman" w:cs="Times New Roman"/>
+          <w:b/>
+          <w:sz w:val="28"/>
+          <w:szCs w:val="28"/>
+          <w:lang w:val="en-US"/>
+        </w:rPr>
+        <w:t>репорты</w:t>
+      </w:r>
+      <w:proofErr w:type="spellEnd"/>
+      <w:r>
+        <w:rPr>
+          <w:rFonts w:ascii="Times New Roman" w:hAnsi="Times New Roman" w:cs="Times New Roman"/>
+          <w:b/>
+          <w:sz w:val="28"/>
+          <w:szCs w:val="28"/>
+          <w:lang w:val="en-US"/>
+        </w:rPr>
+        <w:t>:</w:t>
+      </w:r>
+      <w:bookmarkStart w:id="0" w:name="_GoBack"/>
+      <w:bookmarkEnd w:id="0"/>
+    </w:p>
+    <w:p>
+      <w:pPr>
+        <w:rPr>
+          <w:rFonts w:ascii="Times New Roman" w:hAnsi="Times New Roman" w:cs="Times New Roman"/>
+          <w:sz w:val="28"/>
+          <w:szCs w:val="28"/>
+          <w:lang w:val="en-US"/>
+        </w:rPr>
+      </w:pPr>
+      <w:r>
+        <w:rPr>
+          <w:rFonts w:ascii="Times New Roman" w:hAnsi="Times New Roman" w:cs="Times New Roman"/>
+          <w:sz w:val="28"/>
+          <w:szCs w:val="28"/>
+          <w:lang w:val="en-US"/>
+        </w:rPr>
+        <w:t>ID</w:t>
+      </w:r>
+      <w:proofErr w:type="gramStart"/>
+      <w:r>
+        <w:rPr>
+          <w:rFonts w:ascii="Times New Roman" w:hAnsi="Times New Roman" w:cs="Times New Roman"/>
+          <w:sz w:val="28"/>
+          <w:szCs w:val="28"/>
+        </w:rPr>
+        <w:t>:</w:t>
+      </w:r>
+      <w:r>
+        <w:rPr>
+          <w:rFonts w:ascii="Times New Roman" w:hAnsi="Times New Roman" w:cs="Times New Roman"/>
+          <w:sz w:val="28"/>
+          <w:szCs w:val="28"/>
+          <w:lang w:val="en-US"/>
+        </w:rPr>
+        <w:t>1</w:t>
+      </w:r>
+      <w:proofErr w:type="gramEnd"/>
     </w:p>
     <w:p>
       <w:pPr>
@@ -339,20 +415,39 @@
       <w:pPr>
         <w:rPr>
           <w:rFonts w:ascii="Times New Roman" w:hAnsi="Times New Roman" w:cs="Times New Roman"/>
-          <w:b/>
-          <w:sz w:val="28"/>
-          <w:szCs w:val="28"/>
-        </w:rPr>
-      </w:pPr>
-      <w:r>
-        <w:rPr>
-          <w:rFonts w:ascii="Times New Roman" w:hAnsi="Times New Roman" w:cs="Times New Roman"/>
-          <w:b/>
-          <w:sz w:val="28"/>
-          <w:szCs w:val="28"/>
-        </w:rPr>
-        <w:t>Баг 2:</w:t>
-      </w:r>
+          <w:sz w:val="28"/>
+          <w:szCs w:val="28"/>
+          <w:lang w:val="en-US"/>
+        </w:rPr>
+      </w:pPr>
+      <w:r>
+        <w:rPr>
+          <w:rFonts w:ascii="Times New Roman" w:hAnsi="Times New Roman" w:cs="Times New Roman"/>
+          <w:sz w:val="28"/>
+          <w:szCs w:val="28"/>
+          <w:lang w:val="en-US"/>
+        </w:rPr>
+        <w:t>ID</w:t>
+      </w:r>
+      <w:proofErr w:type="gramStart"/>
+      <w:r>
+        <w:rPr>
+          <w:rFonts w:ascii="Times New Roman" w:hAnsi="Times New Roman" w:cs="Times New Roman"/>
+          <w:sz w:val="28"/>
+          <w:szCs w:val="28"/>
+        </w:rPr>
+        <w:t>:</w:t>
+      </w:r>
+      <w:r>
+        <w:rPr>
+          <w:rFonts w:ascii="Times New Roman" w:hAnsi="Times New Roman" w:cs="Times New Roman"/>
+          <w:sz w:val="28"/>
+          <w:szCs w:val="28"/>
+          <w:lang w:val="en-US"/>
+        </w:rPr>
+        <w:t>2</w:t>
+      </w:r>
+      <w:proofErr w:type="gramEnd"/>
     </w:p>
     <w:p>
       <w:pPr>
@@ -736,289 +831,290 @@
       <w:pPr>
         <w:rPr>
           <w:rFonts w:ascii="Times New Roman" w:hAnsi="Times New Roman" w:cs="Times New Roman"/>
-          <w:b/>
-          <w:sz w:val="28"/>
-          <w:szCs w:val="28"/>
-        </w:rPr>
-      </w:pPr>
-      <w:r>
-        <w:rPr>
-          <w:rFonts w:ascii="Times New Roman" w:hAnsi="Times New Roman" w:cs="Times New Roman"/>
-          <w:b/>
-          <w:sz w:val="28"/>
-          <w:szCs w:val="28"/>
-        </w:rPr>
-        <w:t xml:space="preserve">Баг </w:t>
-      </w:r>
-      <w:r>
-        <w:rPr>
-          <w:rFonts w:ascii="Times New Roman" w:hAnsi="Times New Roman" w:cs="Times New Roman"/>
-          <w:b/>
-          <w:sz w:val="28"/>
-          <w:szCs w:val="28"/>
+          <w:sz w:val="28"/>
+          <w:szCs w:val="28"/>
+          <w:lang w:val="en-US"/>
+        </w:rPr>
+      </w:pPr>
+      <w:r>
+        <w:rPr>
+          <w:rFonts w:ascii="Times New Roman" w:hAnsi="Times New Roman" w:cs="Times New Roman"/>
+          <w:sz w:val="28"/>
+          <w:szCs w:val="28"/>
+          <w:lang w:val="en-US"/>
+        </w:rPr>
+        <w:t>ID</w:t>
+      </w:r>
+      <w:proofErr w:type="gramStart"/>
+      <w:r>
+        <w:rPr>
+          <w:rFonts w:ascii="Times New Roman" w:hAnsi="Times New Roman" w:cs="Times New Roman"/>
+          <w:sz w:val="28"/>
+          <w:szCs w:val="28"/>
+        </w:rPr>
+        <w:t>:</w:t>
+      </w:r>
+      <w:r>
+        <w:rPr>
+          <w:rFonts w:ascii="Times New Roman" w:hAnsi="Times New Roman" w:cs="Times New Roman"/>
+          <w:sz w:val="28"/>
+          <w:szCs w:val="28"/>
+          <w:lang w:val="en-US"/>
         </w:rPr>
         <w:t>3</w:t>
       </w:r>
-      <w:r>
-        <w:rPr>
-          <w:rFonts w:ascii="Times New Roman" w:hAnsi="Times New Roman" w:cs="Times New Roman"/>
-          <w:b/>
+      <w:proofErr w:type="gramEnd"/>
+    </w:p>
+    <w:p>
+      <w:pPr>
+        <w:rPr>
+          <w:rFonts w:ascii="Times New Roman" w:hAnsi="Times New Roman" w:cs="Times New Roman"/>
+          <w:sz w:val="28"/>
+          <w:szCs w:val="28"/>
+        </w:rPr>
+      </w:pPr>
+      <w:r>
+        <w:rPr>
+          <w:rFonts w:ascii="Times New Roman" w:hAnsi="Times New Roman" w:cs="Times New Roman"/>
+          <w:sz w:val="28"/>
+          <w:szCs w:val="28"/>
+        </w:rPr>
+        <w:t xml:space="preserve">Название: </w:t>
+      </w:r>
+      <w:r>
+        <w:rPr>
+          <w:rFonts w:ascii="Times New Roman" w:hAnsi="Times New Roman" w:cs="Times New Roman"/>
+          <w:sz w:val="28"/>
+          <w:szCs w:val="28"/>
+        </w:rPr>
+        <w:t>Неправильное отображение результатов поиска мобильных телефонов по фильтру производителя</w:t>
+      </w:r>
+    </w:p>
+    <w:p>
+      <w:pPr>
+        <w:rPr>
+          <w:rFonts w:ascii="Times New Roman" w:hAnsi="Times New Roman" w:cs="Times New Roman"/>
+          <w:sz w:val="28"/>
+          <w:szCs w:val="28"/>
+        </w:rPr>
+      </w:pPr>
+      <w:r>
+        <w:rPr>
+          <w:rFonts w:ascii="Times New Roman" w:hAnsi="Times New Roman" w:cs="Times New Roman"/>
+          <w:sz w:val="28"/>
+          <w:szCs w:val="28"/>
+        </w:rPr>
+        <w:t xml:space="preserve">Описание: </w:t>
+      </w:r>
+      <w:r>
+        <w:rPr>
+          <w:rFonts w:ascii="Times New Roman" w:hAnsi="Times New Roman" w:cs="Times New Roman"/>
+          <w:sz w:val="28"/>
+          <w:szCs w:val="28"/>
+        </w:rPr>
+        <w:t>При установке фильтра на производител</w:t>
+      </w:r>
+      <w:r>
+        <w:rPr>
+          <w:rFonts w:ascii="Times New Roman" w:hAnsi="Times New Roman" w:cs="Times New Roman"/>
+          <w:sz w:val="28"/>
+          <w:szCs w:val="28"/>
+        </w:rPr>
+        <w:t>я</w:t>
+      </w:r>
+      <w:r>
+        <w:rPr>
+          <w:rFonts w:ascii="Times New Roman" w:hAnsi="Times New Roman" w:cs="Times New Roman"/>
+          <w:sz w:val="28"/>
+          <w:szCs w:val="28"/>
+        </w:rPr>
+        <w:t xml:space="preserve"> </w:t>
+      </w:r>
+      <w:r>
+        <w:rPr>
+          <w:rFonts w:ascii="Times New Roman" w:hAnsi="Times New Roman" w:cs="Times New Roman"/>
+          <w:sz w:val="28"/>
+          <w:szCs w:val="28"/>
+        </w:rPr>
+        <w:t>«</w:t>
+      </w:r>
+      <w:r>
+        <w:rPr>
+          <w:rFonts w:ascii="Times New Roman" w:hAnsi="Times New Roman" w:cs="Times New Roman"/>
+          <w:sz w:val="28"/>
+          <w:szCs w:val="28"/>
+          <w:lang w:val="en-US"/>
+        </w:rPr>
+        <w:t>S</w:t>
+      </w:r>
+      <w:proofErr w:type="spellStart"/>
+      <w:r>
+        <w:rPr>
+          <w:rFonts w:ascii="Times New Roman" w:hAnsi="Times New Roman" w:cs="Times New Roman"/>
+          <w:sz w:val="28"/>
+          <w:szCs w:val="28"/>
+        </w:rPr>
+        <w:t>amsung</w:t>
+      </w:r>
+      <w:proofErr w:type="spellEnd"/>
+      <w:r>
+        <w:rPr>
+          <w:rFonts w:ascii="Times New Roman" w:hAnsi="Times New Roman" w:cs="Times New Roman"/>
+          <w:sz w:val="28"/>
+          <w:szCs w:val="28"/>
+        </w:rPr>
+        <w:t>»</w:t>
+      </w:r>
+      <w:r>
+        <w:rPr>
+          <w:rFonts w:ascii="Times New Roman" w:hAnsi="Times New Roman" w:cs="Times New Roman"/>
+          <w:sz w:val="28"/>
+          <w:szCs w:val="28"/>
+        </w:rPr>
+        <w:t xml:space="preserve">, в результатах поиска также отображаются телефоны </w:t>
+      </w:r>
+      <w:r>
+        <w:rPr>
+          <w:rFonts w:ascii="Times New Roman" w:hAnsi="Times New Roman" w:cs="Times New Roman"/>
+          <w:sz w:val="28"/>
+          <w:szCs w:val="28"/>
+        </w:rPr>
+        <w:t>«</w:t>
+      </w:r>
+      <w:r>
+        <w:rPr>
+          <w:rFonts w:ascii="Times New Roman" w:hAnsi="Times New Roman" w:cs="Times New Roman"/>
+          <w:sz w:val="28"/>
+          <w:szCs w:val="28"/>
+          <w:lang w:val="en-US"/>
+        </w:rPr>
+        <w:t>I</w:t>
+      </w:r>
+      <w:proofErr w:type="spellStart"/>
+      <w:r>
+        <w:rPr>
+          <w:rFonts w:ascii="Times New Roman" w:hAnsi="Times New Roman" w:cs="Times New Roman"/>
+          <w:sz w:val="28"/>
+          <w:szCs w:val="28"/>
+        </w:rPr>
+        <w:t>phone</w:t>
+      </w:r>
+      <w:proofErr w:type="spellEnd"/>
+      <w:r>
+        <w:rPr>
+          <w:rFonts w:ascii="Times New Roman" w:hAnsi="Times New Roman" w:cs="Times New Roman"/>
+          <w:sz w:val="28"/>
+          <w:szCs w:val="28"/>
+        </w:rPr>
+        <w:t>», фильтр для модели телефона при этом не указан.</w:t>
+      </w:r>
+    </w:p>
+    <w:p>
+      <w:pPr>
+        <w:rPr>
+          <w:rFonts w:ascii="Times New Roman" w:hAnsi="Times New Roman" w:cs="Times New Roman"/>
+          <w:sz w:val="28"/>
+          <w:szCs w:val="28"/>
+        </w:rPr>
+      </w:pPr>
+      <w:r>
+        <w:rPr>
+          <w:rFonts w:ascii="Times New Roman" w:hAnsi="Times New Roman" w:cs="Times New Roman"/>
+          <w:sz w:val="28"/>
+          <w:szCs w:val="28"/>
+        </w:rPr>
+        <w:t>Серьезность:</w:t>
+      </w:r>
+      <w:r>
+        <w:rPr>
+          <w:rFonts w:ascii="Times New Roman" w:hAnsi="Times New Roman" w:cs="Times New Roman"/>
+          <w:sz w:val="28"/>
+          <w:szCs w:val="28"/>
+        </w:rPr>
+        <w:t xml:space="preserve"> </w:t>
+      </w:r>
+      <w:r>
+        <w:rPr>
+          <w:rFonts w:ascii="Times New Roman" w:hAnsi="Times New Roman" w:cs="Times New Roman"/>
+          <w:sz w:val="28"/>
+          <w:szCs w:val="28"/>
+          <w:lang w:val="en-US"/>
+        </w:rPr>
+        <w:t>Medium</w:t>
+      </w:r>
+    </w:p>
+    <w:p>
+      <w:pPr>
+        <w:rPr>
+          <w:rFonts w:ascii="Times New Roman" w:hAnsi="Times New Roman" w:cs="Times New Roman"/>
+          <w:sz w:val="28"/>
+          <w:szCs w:val="28"/>
+        </w:rPr>
+      </w:pPr>
+      <w:r>
+        <w:rPr>
+          <w:rFonts w:ascii="Times New Roman" w:hAnsi="Times New Roman" w:cs="Times New Roman"/>
+          <w:sz w:val="28"/>
+          <w:szCs w:val="28"/>
+        </w:rPr>
+        <w:t xml:space="preserve">Приоритет: </w:t>
+      </w:r>
+      <w:r>
+        <w:rPr>
+          <w:rFonts w:ascii="Times New Roman" w:hAnsi="Times New Roman" w:cs="Times New Roman"/>
+          <w:sz w:val="28"/>
+          <w:szCs w:val="28"/>
+          <w:lang w:val="en-US"/>
+        </w:rPr>
+        <w:t>Medium</w:t>
+      </w:r>
+    </w:p>
+    <w:p>
+      <w:pPr>
+        <w:rPr>
+          <w:rFonts w:ascii="Times New Roman" w:hAnsi="Times New Roman" w:cs="Times New Roman"/>
+          <w:sz w:val="28"/>
+          <w:szCs w:val="28"/>
+        </w:rPr>
+      </w:pPr>
+    </w:p>
+    <w:p>
+      <w:pPr>
+        <w:rPr>
+          <w:rFonts w:ascii="Times New Roman" w:hAnsi="Times New Roman" w:cs="Times New Roman"/>
+          <w:sz w:val="28"/>
+          <w:szCs w:val="28"/>
+          <w:lang w:val="en-US"/>
+        </w:rPr>
+      </w:pPr>
+      <w:r>
+        <w:rPr>
+          <w:rFonts w:ascii="Times New Roman" w:hAnsi="Times New Roman" w:cs="Times New Roman"/>
+          <w:sz w:val="28"/>
+          <w:szCs w:val="28"/>
+          <w:lang w:val="en-US"/>
+        </w:rPr>
+        <w:t>ID</w:t>
+      </w:r>
+      <w:proofErr w:type="gramStart"/>
+      <w:r>
+        <w:rPr>
+          <w:rFonts w:ascii="Times New Roman" w:hAnsi="Times New Roman" w:cs="Times New Roman"/>
           <w:sz w:val="28"/>
           <w:szCs w:val="28"/>
         </w:rPr>
         <w:t>:</w:t>
       </w:r>
-    </w:p>
-    <w:p>
-      <w:pPr>
-        <w:rPr>
-          <w:rFonts w:ascii="Times New Roman" w:hAnsi="Times New Roman" w:cs="Times New Roman"/>
-          <w:sz w:val="28"/>
-          <w:szCs w:val="28"/>
-        </w:rPr>
-      </w:pPr>
-      <w:r>
-        <w:rPr>
-          <w:rFonts w:ascii="Times New Roman" w:hAnsi="Times New Roman" w:cs="Times New Roman"/>
-          <w:sz w:val="28"/>
-          <w:szCs w:val="28"/>
-        </w:rPr>
-        <w:t xml:space="preserve">Название: </w:t>
-      </w:r>
-      <w:r>
-        <w:rPr>
-          <w:rFonts w:ascii="Times New Roman" w:hAnsi="Times New Roman" w:cs="Times New Roman"/>
-          <w:sz w:val="28"/>
-          <w:szCs w:val="28"/>
-        </w:rPr>
-        <w:t>Неправильное отображение результатов поиска мобильных телефонов по фильтру производителя</w:t>
-      </w:r>
-    </w:p>
-    <w:p>
-      <w:pPr>
-        <w:rPr>
-          <w:rFonts w:ascii="Times New Roman" w:hAnsi="Times New Roman" w:cs="Times New Roman"/>
-          <w:sz w:val="28"/>
-          <w:szCs w:val="28"/>
-        </w:rPr>
-      </w:pPr>
-      <w:r>
-        <w:rPr>
-          <w:rFonts w:ascii="Times New Roman" w:hAnsi="Times New Roman" w:cs="Times New Roman"/>
-          <w:sz w:val="28"/>
-          <w:szCs w:val="28"/>
-        </w:rPr>
-        <w:t xml:space="preserve">Описание: </w:t>
-      </w:r>
-      <w:r>
-        <w:rPr>
-          <w:rFonts w:ascii="Times New Roman" w:hAnsi="Times New Roman" w:cs="Times New Roman"/>
-          <w:sz w:val="28"/>
-          <w:szCs w:val="28"/>
-        </w:rPr>
-        <w:t>При установке фильтра на производител</w:t>
-      </w:r>
-      <w:r>
-        <w:rPr>
-          <w:rFonts w:ascii="Times New Roman" w:hAnsi="Times New Roman" w:cs="Times New Roman"/>
-          <w:sz w:val="28"/>
-          <w:szCs w:val="28"/>
-        </w:rPr>
-        <w:t>я</w:t>
-      </w:r>
-      <w:r>
-        <w:rPr>
-          <w:rFonts w:ascii="Times New Roman" w:hAnsi="Times New Roman" w:cs="Times New Roman"/>
-          <w:sz w:val="28"/>
-          <w:szCs w:val="28"/>
-        </w:rPr>
-        <w:t xml:space="preserve"> </w:t>
-      </w:r>
-      <w:r>
-        <w:rPr>
-          <w:rFonts w:ascii="Times New Roman" w:hAnsi="Times New Roman" w:cs="Times New Roman"/>
-          <w:sz w:val="28"/>
-          <w:szCs w:val="28"/>
-        </w:rPr>
-        <w:t>«</w:t>
-      </w:r>
-      <w:r>
-        <w:rPr>
-          <w:rFonts w:ascii="Times New Roman" w:hAnsi="Times New Roman" w:cs="Times New Roman"/>
-          <w:sz w:val="28"/>
-          <w:szCs w:val="28"/>
-          <w:lang w:val="en-US"/>
-        </w:rPr>
-        <w:t>S</w:t>
-      </w:r>
-      <w:proofErr w:type="spellStart"/>
-      <w:r>
-        <w:rPr>
-          <w:rFonts w:ascii="Times New Roman" w:hAnsi="Times New Roman" w:cs="Times New Roman"/>
-          <w:sz w:val="28"/>
-          <w:szCs w:val="28"/>
-        </w:rPr>
-        <w:t>amsung</w:t>
-      </w:r>
-      <w:proofErr w:type="spellEnd"/>
-      <w:r>
-        <w:rPr>
-          <w:rFonts w:ascii="Times New Roman" w:hAnsi="Times New Roman" w:cs="Times New Roman"/>
-          <w:sz w:val="28"/>
-          <w:szCs w:val="28"/>
-        </w:rPr>
-        <w:t>»</w:t>
-      </w:r>
-      <w:r>
-        <w:rPr>
-          <w:rFonts w:ascii="Times New Roman" w:hAnsi="Times New Roman" w:cs="Times New Roman"/>
-          <w:sz w:val="28"/>
-          <w:szCs w:val="28"/>
-        </w:rPr>
-        <w:t xml:space="preserve">, в результатах поиска также отображаются телефоны </w:t>
-      </w:r>
-      <w:r>
-        <w:rPr>
-          <w:rFonts w:ascii="Times New Roman" w:hAnsi="Times New Roman" w:cs="Times New Roman"/>
-          <w:sz w:val="28"/>
-          <w:szCs w:val="28"/>
-        </w:rPr>
-        <w:t>«</w:t>
-      </w:r>
-      <w:r>
-        <w:rPr>
-          <w:rFonts w:ascii="Times New Roman" w:hAnsi="Times New Roman" w:cs="Times New Roman"/>
-          <w:sz w:val="28"/>
-          <w:szCs w:val="28"/>
-          <w:lang w:val="en-US"/>
-        </w:rPr>
-        <w:t>I</w:t>
-      </w:r>
-      <w:proofErr w:type="spellStart"/>
-      <w:r>
-        <w:rPr>
-          <w:rFonts w:ascii="Times New Roman" w:hAnsi="Times New Roman" w:cs="Times New Roman"/>
-          <w:sz w:val="28"/>
-          <w:szCs w:val="28"/>
-        </w:rPr>
-        <w:t>phone</w:t>
-      </w:r>
-      <w:proofErr w:type="spellEnd"/>
-      <w:r>
-        <w:rPr>
-          <w:rFonts w:ascii="Times New Roman" w:hAnsi="Times New Roman" w:cs="Times New Roman"/>
-          <w:sz w:val="28"/>
-          <w:szCs w:val="28"/>
-        </w:rPr>
-        <w:t>», фильтр для модели телефона при этом не указан.</w:t>
-      </w:r>
-    </w:p>
-    <w:p>
-      <w:pPr>
-        <w:rPr>
-          <w:rFonts w:ascii="Times New Roman" w:hAnsi="Times New Roman" w:cs="Times New Roman"/>
-          <w:sz w:val="28"/>
-          <w:szCs w:val="28"/>
-        </w:rPr>
-      </w:pPr>
-      <w:r>
-        <w:rPr>
-          <w:rFonts w:ascii="Times New Roman" w:hAnsi="Times New Roman" w:cs="Times New Roman"/>
-          <w:sz w:val="28"/>
-          <w:szCs w:val="28"/>
-        </w:rPr>
-        <w:t>Серьезность:</w:t>
-      </w:r>
-      <w:r>
-        <w:rPr>
-          <w:rFonts w:ascii="Times New Roman" w:hAnsi="Times New Roman" w:cs="Times New Roman"/>
-          <w:sz w:val="28"/>
-          <w:szCs w:val="28"/>
-        </w:rPr>
-        <w:t xml:space="preserve"> </w:t>
-      </w:r>
-      <w:r>
-        <w:rPr>
-          <w:rFonts w:ascii="Times New Roman" w:hAnsi="Times New Roman" w:cs="Times New Roman"/>
-          <w:sz w:val="28"/>
-          <w:szCs w:val="28"/>
-          <w:lang w:val="en-US"/>
-        </w:rPr>
-        <w:t>Medium</w:t>
-      </w:r>
-    </w:p>
-    <w:p>
-      <w:pPr>
-        <w:rPr>
-          <w:rFonts w:ascii="Times New Roman" w:hAnsi="Times New Roman" w:cs="Times New Roman"/>
-          <w:sz w:val="28"/>
-          <w:szCs w:val="28"/>
-          <w:lang w:val="en-US"/>
-        </w:rPr>
-      </w:pPr>
-      <w:r>
-        <w:rPr>
-          <w:rFonts w:ascii="Times New Roman" w:hAnsi="Times New Roman" w:cs="Times New Roman"/>
-          <w:sz w:val="28"/>
-          <w:szCs w:val="28"/>
-        </w:rPr>
-        <w:t xml:space="preserve">Приоритет: </w:t>
-      </w:r>
-      <w:r>
-        <w:rPr>
-          <w:rFonts w:ascii="Times New Roman" w:hAnsi="Times New Roman" w:cs="Times New Roman"/>
-          <w:sz w:val="28"/>
-          <w:szCs w:val="28"/>
-          <w:lang w:val="en-US"/>
-        </w:rPr>
-        <w:t>Medium</w:t>
-      </w:r>
-    </w:p>
-    <w:p>
-      <w:pPr>
-        <w:rPr>
-          <w:rFonts w:ascii="Times New Roman" w:hAnsi="Times New Roman" w:cs="Times New Roman"/>
-          <w:sz w:val="28"/>
-          <w:szCs w:val="28"/>
-        </w:rPr>
-      </w:pPr>
-    </w:p>
-    <w:p>
-      <w:pPr>
-        <w:rPr>
-          <w:rFonts w:ascii="Times New Roman" w:hAnsi="Times New Roman" w:cs="Times New Roman"/>
-          <w:b/>
-          <w:sz w:val="28"/>
-          <w:szCs w:val="28"/>
-        </w:rPr>
-      </w:pPr>
-      <w:r>
-        <w:rPr>
-          <w:rFonts w:ascii="Times New Roman" w:hAnsi="Times New Roman" w:cs="Times New Roman"/>
-          <w:b/>
-          <w:sz w:val="28"/>
-          <w:szCs w:val="28"/>
-        </w:rPr>
-        <w:t xml:space="preserve">Баг </w:t>
-      </w:r>
-      <w:r>
-        <w:rPr>
-          <w:rFonts w:ascii="Times New Roman" w:hAnsi="Times New Roman" w:cs="Times New Roman"/>
-          <w:b/>
-          <w:sz w:val="28"/>
-          <w:szCs w:val="28"/>
+      <w:r>
+        <w:rPr>
+          <w:rFonts w:ascii="Times New Roman" w:hAnsi="Times New Roman" w:cs="Times New Roman"/>
+          <w:sz w:val="28"/>
+          <w:szCs w:val="28"/>
+          <w:lang w:val="en-US"/>
         </w:rPr>
         <w:t>4</w:t>
       </w:r>
-      <w:r>
-        <w:rPr>
-          <w:rFonts w:ascii="Times New Roman" w:hAnsi="Times New Roman" w:cs="Times New Roman"/>
-          <w:b/>
-          <w:sz w:val="28"/>
-          <w:szCs w:val="28"/>
-        </w:rPr>
-        <w:t>:</w:t>
-      </w:r>
+      <w:proofErr w:type="gramEnd"/>
     </w:p>
     <w:p>
       <w:pPr>
@@ -1169,255 +1265,253 @@
       <w:pPr>
         <w:rPr>
           <w:rFonts w:ascii="Times New Roman" w:hAnsi="Times New Roman" w:cs="Times New Roman"/>
-          <w:b/>
-          <w:sz w:val="28"/>
-          <w:szCs w:val="28"/>
-        </w:rPr>
-      </w:pPr>
-      <w:r>
-        <w:rPr>
-          <w:rFonts w:ascii="Times New Roman" w:hAnsi="Times New Roman" w:cs="Times New Roman"/>
-          <w:b/>
-          <w:sz w:val="28"/>
-          <w:szCs w:val="28"/>
+          <w:sz w:val="28"/>
+          <w:szCs w:val="28"/>
+          <w:lang w:val="en-US"/>
+        </w:rPr>
+      </w:pPr>
+      <w:r>
+        <w:rPr>
+          <w:rFonts w:ascii="Times New Roman" w:hAnsi="Times New Roman" w:cs="Times New Roman"/>
+          <w:sz w:val="28"/>
+          <w:szCs w:val="28"/>
+          <w:lang w:val="en-US"/>
         </w:rPr>
         <w:lastRenderedPageBreak/>
-        <w:t xml:space="preserve">Баг </w:t>
-      </w:r>
-      <w:r>
-        <w:rPr>
-          <w:rFonts w:ascii="Times New Roman" w:hAnsi="Times New Roman" w:cs="Times New Roman"/>
-          <w:b/>
-          <w:sz w:val="28"/>
-          <w:szCs w:val="28"/>
+        <w:t>ID</w:t>
+      </w:r>
+      <w:proofErr w:type="gramStart"/>
+      <w:r>
+        <w:rPr>
+          <w:rFonts w:ascii="Times New Roman" w:hAnsi="Times New Roman" w:cs="Times New Roman"/>
+          <w:sz w:val="28"/>
+          <w:szCs w:val="28"/>
+        </w:rPr>
+        <w:t>:</w:t>
+      </w:r>
+      <w:r>
+        <w:rPr>
+          <w:rFonts w:ascii="Times New Roman" w:hAnsi="Times New Roman" w:cs="Times New Roman"/>
+          <w:sz w:val="28"/>
+          <w:szCs w:val="28"/>
+          <w:lang w:val="en-US"/>
         </w:rPr>
         <w:t>5</w:t>
       </w:r>
-      <w:r>
-        <w:rPr>
-          <w:rFonts w:ascii="Times New Roman" w:hAnsi="Times New Roman" w:cs="Times New Roman"/>
-          <w:b/>
+      <w:proofErr w:type="gramEnd"/>
+    </w:p>
+    <w:p>
+      <w:pPr>
+        <w:rPr>
+          <w:rFonts w:ascii="Times New Roman" w:hAnsi="Times New Roman" w:cs="Times New Roman"/>
+          <w:sz w:val="28"/>
+          <w:szCs w:val="28"/>
+        </w:rPr>
+      </w:pPr>
+      <w:r>
+        <w:rPr>
+          <w:rFonts w:ascii="Times New Roman" w:hAnsi="Times New Roman" w:cs="Times New Roman"/>
+          <w:sz w:val="28"/>
+          <w:szCs w:val="28"/>
+        </w:rPr>
+        <w:t>Название: Неправильное отображение результатов поиска мобильных телефонов по фильтру объема памяти: 512 ГБ</w:t>
+      </w:r>
+      <w:r>
+        <w:rPr>
+          <w:rFonts w:ascii="Times New Roman" w:hAnsi="Times New Roman" w:cs="Times New Roman"/>
+          <w:sz w:val="28"/>
+          <w:szCs w:val="28"/>
+        </w:rPr>
+        <w:t xml:space="preserve"> и 256 ГБ</w:t>
+      </w:r>
+      <w:r>
+        <w:rPr>
+          <w:rFonts w:ascii="Times New Roman" w:hAnsi="Times New Roman" w:cs="Times New Roman"/>
+          <w:sz w:val="28"/>
+          <w:szCs w:val="28"/>
+        </w:rPr>
+        <w:t>.</w:t>
+      </w:r>
+    </w:p>
+    <w:p>
+      <w:pPr>
+        <w:rPr>
+          <w:rFonts w:ascii="Times New Roman" w:hAnsi="Times New Roman" w:cs="Times New Roman"/>
+          <w:sz w:val="28"/>
+          <w:szCs w:val="28"/>
+        </w:rPr>
+      </w:pPr>
+      <w:r>
+        <w:rPr>
+          <w:rFonts w:ascii="Times New Roman" w:hAnsi="Times New Roman" w:cs="Times New Roman"/>
+          <w:sz w:val="28"/>
+          <w:szCs w:val="28"/>
+        </w:rPr>
+        <w:t>Описание: При поиске мобильных телефонов п</w:t>
+      </w:r>
+      <w:r>
+        <w:rPr>
+          <w:rFonts w:ascii="Times New Roman" w:hAnsi="Times New Roman" w:cs="Times New Roman"/>
+          <w:sz w:val="28"/>
+          <w:szCs w:val="28"/>
+        </w:rPr>
+        <w:t xml:space="preserve">ри установке фильтра на </w:t>
+      </w:r>
+      <w:r>
+        <w:rPr>
+          <w:rFonts w:ascii="Times New Roman" w:hAnsi="Times New Roman" w:cs="Times New Roman"/>
+          <w:sz w:val="28"/>
+          <w:szCs w:val="28"/>
+        </w:rPr>
+        <w:t>объем памяти телефона – 512 ГБ</w:t>
+      </w:r>
+      <w:r>
+        <w:rPr>
+          <w:rFonts w:ascii="Times New Roman" w:hAnsi="Times New Roman" w:cs="Times New Roman"/>
+          <w:sz w:val="28"/>
+          <w:szCs w:val="28"/>
+        </w:rPr>
+        <w:t>, в результатах поиска также отобража</w:t>
+      </w:r>
+      <w:r>
+        <w:rPr>
+          <w:rFonts w:ascii="Times New Roman" w:hAnsi="Times New Roman" w:cs="Times New Roman"/>
+          <w:sz w:val="28"/>
+          <w:szCs w:val="28"/>
+        </w:rPr>
+        <w:t>е</w:t>
+      </w:r>
+      <w:r>
+        <w:rPr>
+          <w:rFonts w:ascii="Times New Roman" w:hAnsi="Times New Roman" w:cs="Times New Roman"/>
+          <w:sz w:val="28"/>
+          <w:szCs w:val="28"/>
+        </w:rPr>
+        <w:t xml:space="preserve">тся телефон </w:t>
+      </w:r>
+      <w:r>
+        <w:rPr>
+          <w:rFonts w:ascii="Times New Roman" w:hAnsi="Times New Roman" w:cs="Times New Roman"/>
+          <w:sz w:val="28"/>
+          <w:szCs w:val="28"/>
+        </w:rPr>
+        <w:t>с объемом памяти 256 ГБ</w:t>
+      </w:r>
+      <w:r>
+        <w:rPr>
+          <w:rFonts w:ascii="Times New Roman" w:hAnsi="Times New Roman" w:cs="Times New Roman"/>
+          <w:sz w:val="28"/>
+          <w:szCs w:val="28"/>
+        </w:rPr>
+        <w:t>.</w:t>
+      </w:r>
+    </w:p>
+    <w:p>
+      <w:pPr>
+        <w:rPr>
+          <w:rFonts w:ascii="Times New Roman" w:hAnsi="Times New Roman" w:cs="Times New Roman"/>
+          <w:sz w:val="28"/>
+          <w:szCs w:val="28"/>
+        </w:rPr>
+      </w:pPr>
+      <w:r>
+        <w:rPr>
+          <w:rFonts w:ascii="Times New Roman" w:hAnsi="Times New Roman" w:cs="Times New Roman"/>
+          <w:sz w:val="28"/>
+          <w:szCs w:val="28"/>
+        </w:rPr>
+        <w:t>Серьезность:</w:t>
+      </w:r>
+      <w:r>
+        <w:rPr>
+          <w:rFonts w:ascii="Times New Roman" w:hAnsi="Times New Roman" w:cs="Times New Roman"/>
+          <w:sz w:val="28"/>
+          <w:szCs w:val="28"/>
+        </w:rPr>
+        <w:t xml:space="preserve"> </w:t>
+      </w:r>
+      <w:r>
+        <w:rPr>
+          <w:rFonts w:ascii="Times New Roman" w:hAnsi="Times New Roman" w:cs="Times New Roman"/>
+          <w:sz w:val="28"/>
+          <w:szCs w:val="28"/>
+          <w:lang w:val="en-US"/>
+        </w:rPr>
+        <w:t>Low</w:t>
+      </w:r>
+    </w:p>
+    <w:p>
+      <w:pPr>
+        <w:rPr>
+          <w:rFonts w:ascii="Times New Roman" w:hAnsi="Times New Roman" w:cs="Times New Roman"/>
+          <w:sz w:val="28"/>
+          <w:szCs w:val="28"/>
+        </w:rPr>
+      </w:pPr>
+      <w:r>
+        <w:rPr>
+          <w:rFonts w:ascii="Times New Roman" w:hAnsi="Times New Roman" w:cs="Times New Roman"/>
+          <w:sz w:val="28"/>
+          <w:szCs w:val="28"/>
+        </w:rPr>
+        <w:t xml:space="preserve">Приоритет: </w:t>
+      </w:r>
+      <w:r>
+        <w:rPr>
+          <w:rFonts w:ascii="Times New Roman" w:hAnsi="Times New Roman" w:cs="Times New Roman"/>
+          <w:sz w:val="28"/>
+          <w:szCs w:val="28"/>
+          <w:lang w:val="en-US"/>
+        </w:rPr>
+        <w:t>Low</w:t>
+      </w:r>
+    </w:p>
+    <w:p>
+      <w:pPr>
+        <w:rPr>
+          <w:rFonts w:ascii="Times New Roman" w:hAnsi="Times New Roman" w:cs="Times New Roman"/>
+          <w:sz w:val="28"/>
+          <w:szCs w:val="28"/>
+        </w:rPr>
+      </w:pPr>
+    </w:p>
+    <w:p>
+      <w:pPr>
+        <w:rPr>
+          <w:rFonts w:ascii="Times New Roman" w:hAnsi="Times New Roman" w:cs="Times New Roman"/>
+          <w:sz w:val="28"/>
+          <w:szCs w:val="28"/>
+          <w:lang w:val="en-US"/>
+        </w:rPr>
+      </w:pPr>
+      <w:r>
+        <w:rPr>
+          <w:rFonts w:ascii="Times New Roman" w:hAnsi="Times New Roman" w:cs="Times New Roman"/>
+          <w:sz w:val="28"/>
+          <w:szCs w:val="28"/>
+          <w:lang w:val="en-US"/>
+        </w:rPr>
+        <w:t>ID</w:t>
+      </w:r>
+      <w:proofErr w:type="gramStart"/>
+      <w:r>
+        <w:rPr>
+          <w:rFonts w:ascii="Times New Roman" w:hAnsi="Times New Roman" w:cs="Times New Roman"/>
           <w:sz w:val="28"/>
           <w:szCs w:val="28"/>
         </w:rPr>
         <w:t>:</w:t>
       </w:r>
-    </w:p>
-    <w:p>
-      <w:pPr>
-        <w:rPr>
-          <w:rFonts w:ascii="Times New Roman" w:hAnsi="Times New Roman" w:cs="Times New Roman"/>
-          <w:sz w:val="28"/>
-          <w:szCs w:val="28"/>
-        </w:rPr>
-      </w:pPr>
-      <w:r>
-        <w:rPr>
-          <w:rFonts w:ascii="Times New Roman" w:hAnsi="Times New Roman" w:cs="Times New Roman"/>
-          <w:sz w:val="28"/>
-          <w:szCs w:val="28"/>
-        </w:rPr>
-        <w:t>Название: Неправильное отображение результатов поиска мобильных телефонов по фильтру объема памяти: 512 ГБ</w:t>
-      </w:r>
-      <w:r>
-        <w:rPr>
-          <w:rFonts w:ascii="Times New Roman" w:hAnsi="Times New Roman" w:cs="Times New Roman"/>
-          <w:sz w:val="28"/>
-          <w:szCs w:val="28"/>
-        </w:rPr>
-        <w:t xml:space="preserve"> и 256 ГБ</w:t>
-      </w:r>
-      <w:r>
-        <w:rPr>
-          <w:rFonts w:ascii="Times New Roman" w:hAnsi="Times New Roman" w:cs="Times New Roman"/>
-          <w:sz w:val="28"/>
-          <w:szCs w:val="28"/>
-        </w:rPr>
-        <w:t>.</w:t>
-      </w:r>
-    </w:p>
-    <w:p>
-      <w:pPr>
-        <w:rPr>
-          <w:rFonts w:ascii="Times New Roman" w:hAnsi="Times New Roman" w:cs="Times New Roman"/>
-          <w:sz w:val="28"/>
-          <w:szCs w:val="28"/>
-        </w:rPr>
-      </w:pPr>
-      <w:r>
-        <w:rPr>
-          <w:rFonts w:ascii="Times New Roman" w:hAnsi="Times New Roman" w:cs="Times New Roman"/>
-          <w:sz w:val="28"/>
-          <w:szCs w:val="28"/>
-        </w:rPr>
-        <w:t>Описание: При поиске мобильных телефонов п</w:t>
-      </w:r>
-      <w:r>
-        <w:rPr>
-          <w:rFonts w:ascii="Times New Roman" w:hAnsi="Times New Roman" w:cs="Times New Roman"/>
-          <w:sz w:val="28"/>
-          <w:szCs w:val="28"/>
-        </w:rPr>
-        <w:t xml:space="preserve">ри установке фильтра на </w:t>
-      </w:r>
-      <w:r>
-        <w:rPr>
-          <w:rFonts w:ascii="Times New Roman" w:hAnsi="Times New Roman" w:cs="Times New Roman"/>
-          <w:sz w:val="28"/>
-          <w:szCs w:val="28"/>
-        </w:rPr>
-        <w:t>объем памяти телефона – 512 ГБ</w:t>
-      </w:r>
-      <w:r>
-        <w:rPr>
-          <w:rFonts w:ascii="Times New Roman" w:hAnsi="Times New Roman" w:cs="Times New Roman"/>
-          <w:sz w:val="28"/>
-          <w:szCs w:val="28"/>
-        </w:rPr>
-        <w:t>, в результатах поиска также отобража</w:t>
-      </w:r>
-      <w:r>
-        <w:rPr>
-          <w:rFonts w:ascii="Times New Roman" w:hAnsi="Times New Roman" w:cs="Times New Roman"/>
-          <w:sz w:val="28"/>
-          <w:szCs w:val="28"/>
-        </w:rPr>
-        <w:t>е</w:t>
-      </w:r>
-      <w:r>
-        <w:rPr>
-          <w:rFonts w:ascii="Times New Roman" w:hAnsi="Times New Roman" w:cs="Times New Roman"/>
-          <w:sz w:val="28"/>
-          <w:szCs w:val="28"/>
-        </w:rPr>
-        <w:t xml:space="preserve">тся телефон </w:t>
-      </w:r>
-      <w:r>
-        <w:rPr>
-          <w:rFonts w:ascii="Times New Roman" w:hAnsi="Times New Roman" w:cs="Times New Roman"/>
-          <w:sz w:val="28"/>
-          <w:szCs w:val="28"/>
-        </w:rPr>
-        <w:t>с объемом памяти 256 ГБ</w:t>
-      </w:r>
-      <w:r>
-        <w:rPr>
-          <w:rFonts w:ascii="Times New Roman" w:hAnsi="Times New Roman" w:cs="Times New Roman"/>
-          <w:sz w:val="28"/>
-          <w:szCs w:val="28"/>
-        </w:rPr>
-        <w:t>.</w:t>
-      </w:r>
-    </w:p>
-    <w:p>
-      <w:pPr>
-        <w:rPr>
-          <w:rFonts w:ascii="Times New Roman" w:hAnsi="Times New Roman" w:cs="Times New Roman"/>
-          <w:sz w:val="28"/>
-          <w:szCs w:val="28"/>
-        </w:rPr>
-      </w:pPr>
-      <w:r>
-        <w:rPr>
-          <w:rFonts w:ascii="Times New Roman" w:hAnsi="Times New Roman" w:cs="Times New Roman"/>
-          <w:sz w:val="28"/>
-          <w:szCs w:val="28"/>
-        </w:rPr>
-        <w:t>Серьезность:</w:t>
-      </w:r>
-      <w:r>
-        <w:rPr>
-          <w:rFonts w:ascii="Times New Roman" w:hAnsi="Times New Roman" w:cs="Times New Roman"/>
-          <w:sz w:val="28"/>
-          <w:szCs w:val="28"/>
-        </w:rPr>
-        <w:t xml:space="preserve"> </w:t>
-      </w:r>
-      <w:r>
-        <w:rPr>
-          <w:rFonts w:ascii="Times New Roman" w:hAnsi="Times New Roman" w:cs="Times New Roman"/>
-          <w:sz w:val="28"/>
-          <w:szCs w:val="28"/>
-          <w:lang w:val="en-US"/>
-        </w:rPr>
-        <w:t>Low</w:t>
-      </w:r>
-    </w:p>
-    <w:p>
-      <w:pPr>
-        <w:rPr>
-          <w:rFonts w:ascii="Times New Roman" w:hAnsi="Times New Roman" w:cs="Times New Roman"/>
-          <w:sz w:val="28"/>
-          <w:szCs w:val="28"/>
-          <w:lang w:val="en-US"/>
-        </w:rPr>
-      </w:pPr>
-      <w:r>
-        <w:rPr>
-          <w:rFonts w:ascii="Times New Roman" w:hAnsi="Times New Roman" w:cs="Times New Roman"/>
-          <w:sz w:val="28"/>
-          <w:szCs w:val="28"/>
-        </w:rPr>
-        <w:t xml:space="preserve">Приоритет: </w:t>
-      </w:r>
-      <w:r>
-        <w:rPr>
-          <w:rFonts w:ascii="Times New Roman" w:hAnsi="Times New Roman" w:cs="Times New Roman"/>
-          <w:sz w:val="28"/>
-          <w:szCs w:val="28"/>
-          <w:lang w:val="en-US"/>
-        </w:rPr>
-        <w:t>Low</w:t>
-      </w:r>
-    </w:p>
-    <w:p>
-      <w:pPr>
-        <w:rPr>
-          <w:rFonts w:ascii="Times New Roman" w:hAnsi="Times New Roman" w:cs="Times New Roman"/>
-          <w:sz w:val="28"/>
-          <w:szCs w:val="28"/>
-          <w:lang w:val="en-US"/>
-        </w:rPr>
-      </w:pPr>
-    </w:p>
-    <w:p>
-      <w:pPr>
-        <w:rPr>
-          <w:rFonts w:ascii="Times New Roman" w:hAnsi="Times New Roman" w:cs="Times New Roman"/>
-          <w:b/>
-          <w:sz w:val="28"/>
-          <w:szCs w:val="28"/>
-        </w:rPr>
-      </w:pPr>
-      <w:r>
-        <w:rPr>
-          <w:rFonts w:ascii="Times New Roman" w:hAnsi="Times New Roman" w:cs="Times New Roman"/>
-          <w:b/>
-          <w:sz w:val="28"/>
-          <w:szCs w:val="28"/>
-        </w:rPr>
-        <w:t xml:space="preserve">Баг </w:t>
-      </w:r>
-      <w:r>
-        <w:rPr>
-          <w:rFonts w:ascii="Times New Roman" w:hAnsi="Times New Roman" w:cs="Times New Roman"/>
-          <w:b/>
-          <w:sz w:val="28"/>
-          <w:szCs w:val="28"/>
+      <w:r>
+        <w:rPr>
+          <w:rFonts w:ascii="Times New Roman" w:hAnsi="Times New Roman" w:cs="Times New Roman"/>
+          <w:sz w:val="28"/>
+          <w:szCs w:val="28"/>
+          <w:lang w:val="en-US"/>
         </w:rPr>
         <w:t>6</w:t>
       </w:r>
-      <w:bookmarkStart w:id="0" w:name="_GoBack"/>
-      <w:bookmarkEnd w:id="0"/>
-      <w:r>
-        <w:rPr>
-          <w:rFonts w:ascii="Times New Roman" w:hAnsi="Times New Roman" w:cs="Times New Roman"/>
-          <w:b/>
-          <w:sz w:val="28"/>
-          <w:szCs w:val="28"/>
-        </w:rPr>
-        <w:t>:</w:t>
-      </w:r>
+      <w:proofErr w:type="gramEnd"/>
     </w:p>
     <w:p>
       <w:pPr>
@@ -1936,7 +2030,7 @@
   <w:style w:type="paragraph" w:default="1" w:styleId="a">
     <w:name w:val="Normal"/>
     <w:qFormat/>
-    <w:rsid w:val="003370AC"/>
+    <w:rsid w:val="007664DA"/>
   </w:style>
   <w:style w:type="character" w:default="1" w:styleId="a0">
     <w:name w:val="Default Paragraph Font"/>
@@ -2168,7 +2262,7 @@
   <w:style w:type="paragraph" w:default="1" w:styleId="a">
     <w:name w:val="Normal"/>
     <w:qFormat/>
-    <w:rsid w:val="003370AC"/>
+    <w:rsid w:val="007664DA"/>
   </w:style>
   <w:style w:type="character" w:default="1" w:styleId="a0">
     <w:name w:val="Default Paragraph Font"/>

</xml_diff>